<commit_message>
Delete draft meeting minutes.
</commit_message>
<xml_diff>
--- a/ smart-buy/Meeting Minutes/Meeting_Minutes_11_02_2014.docx
+++ b/ smart-buy/Meeting Minutes/Meeting_Minutes_11_02_2014.docx
@@ -49,28 +49,13 @@
         <w:t>:</w:t>
       </w:r>
       <w:r>
-        <w:t xml:space="preserve"> </w:t>
-      </w:r>
-      <w:r>
-        <w:t>Tuesday</w:t>
-      </w:r>
-      <w:r>
-        <w:t xml:space="preserve">, </w:t>
-      </w:r>
-      <w:r>
-        <w:t>February</w:t>
-      </w:r>
-      <w:r>
-        <w:t xml:space="preserve"> </w:t>
-      </w:r>
-      <w:r>
-        <w:t>11</w:t>
+        <w:t xml:space="preserve"> Friday, February 11</w:t>
       </w:r>
       <w:r>
         <w:rPr>
           <w:vertAlign w:val="superscript"/>
         </w:rPr>
-        <w:t>th</w:t>
+        <w:t>st</w:t>
       </w:r>
       <w:r>
         <w:t>, 2014; 10:15 AM</w:t>
@@ -125,15 +110,7 @@
       </w:r>
       <w:proofErr w:type="spellEnd"/>
       <w:r>
-        <w:t xml:space="preserve"> </w:t>
-      </w:r>
-      <w:proofErr w:type="spellStart"/>
-      <w:r>
-        <w:t>Khanh</w:t>
-      </w:r>
-      <w:proofErr w:type="spellEnd"/>
-      <w:r>
-        <w:t>.</w:t>
+        <w:t xml:space="preserve"> Khanh.</w:t>
       </w:r>
     </w:p>
     <w:p>
@@ -163,15 +140,7 @@
         </w:numPr>
       </w:pPr>
       <w:r>
-        <w:t xml:space="preserve">Doan Ho </w:t>
-      </w:r>
-      <w:proofErr w:type="spellStart"/>
-      <w:r>
-        <w:t>Anh</w:t>
-      </w:r>
-      <w:proofErr w:type="spellEnd"/>
-      <w:r>
-        <w:t xml:space="preserve"> </w:t>
+        <w:t xml:space="preserve">Doan Ho Anh </w:t>
       </w:r>
       <w:proofErr w:type="spellStart"/>
       <w:r>
@@ -191,15 +160,7 @@
         </w:numPr>
       </w:pPr>
       <w:r>
-        <w:t xml:space="preserve">Huynh </w:t>
-      </w:r>
-      <w:proofErr w:type="spellStart"/>
-      <w:r>
-        <w:t>Thanh</w:t>
-      </w:r>
-      <w:proofErr w:type="spellEnd"/>
-      <w:r>
-        <w:t xml:space="preserve"> Viet (Member).</w:t>
+        <w:t>Huynh Thanh Viet (Member).</w:t>
       </w:r>
     </w:p>
     <w:p>
@@ -237,11 +198,6 @@
     <w:p>
       <w:pPr>
         <w:pStyle w:val="Heading1"/>
-        <w:rPr>
-          <w:rStyle w:val="Heading1Char"/>
-          <w:rFonts w:ascii="Calibri Light" w:hAnsi="Calibri Light"/>
-          <w:b/>
-        </w:rPr>
       </w:pPr>
       <w:r>
         <w:rPr>
@@ -253,15 +209,162 @@
       </w:r>
     </w:p>
     <w:p>
+      <w:r>
+        <w:t>* Interface</w:t>
+      </w:r>
+      <w:r>
+        <w:t>:</w:t>
+      </w:r>
+      <w:r>
+        <w:t xml:space="preserve"> Use horizontal menu bar.</w:t>
+      </w:r>
+      <w:r>
+        <w:t xml:space="preserve"> </w:t>
+      </w:r>
+    </w:p>
+    <w:p>
       <w:pPr>
         <w:pStyle w:val="ListParagraph"/>
         <w:numPr>
           <w:ilvl w:val="0"/>
-          <w:numId w:val="7"/>
+          <w:numId w:val="8"/>
         </w:numPr>
       </w:pPr>
       <w:r>
-        <w:t>Review function:</w:t>
+        <w:t>Review Parser System</w:t>
+      </w:r>
+      <w:r>
+        <w:t xml:space="preserve"> (</w:t>
+      </w:r>
+      <w:proofErr w:type="spellStart"/>
+      <w:r>
+        <w:t>Triet</w:t>
+      </w:r>
+      <w:proofErr w:type="spellEnd"/>
+      <w:r>
+        <w:t>)</w:t>
+      </w:r>
+      <w:r>
+        <w:t>:</w:t>
+      </w:r>
+    </w:p>
+    <w:p>
+      <w:pPr>
+        <w:pStyle w:val="ListParagraph"/>
+        <w:numPr>
+          <w:ilvl w:val="0"/>
+          <w:numId w:val="9"/>
+        </w:numPr>
+      </w:pPr>
+      <w:r>
+        <w:t>Show tooltips about “</w:t>
+      </w:r>
+      <w:proofErr w:type="spellStart"/>
+      <w:r>
+        <w:t>Dạng</w:t>
+      </w:r>
+      <w:proofErr w:type="spellEnd"/>
+      <w:r>
+        <w:t xml:space="preserve"> </w:t>
+      </w:r>
+      <w:proofErr w:type="spellStart"/>
+      <w:r>
+        <w:t>bảng</w:t>
+      </w:r>
+      <w:proofErr w:type="spellEnd"/>
+      <w:r>
+        <w:t>” and “</w:t>
+      </w:r>
+      <w:proofErr w:type="spellStart"/>
+      <w:r>
+        <w:t>Dạng</w:t>
+      </w:r>
+      <w:proofErr w:type="spellEnd"/>
+      <w:r>
+        <w:t xml:space="preserve"> </w:t>
+      </w:r>
+      <w:proofErr w:type="spellStart"/>
+      <w:r>
+        <w:t>lưới</w:t>
+      </w:r>
+      <w:proofErr w:type="spellEnd"/>
+      <w:r>
+        <w:t>” checkbox when hover or choose.</w:t>
+      </w:r>
+    </w:p>
+    <w:p>
+      <w:pPr>
+        <w:pStyle w:val="ListParagraph"/>
+        <w:numPr>
+          <w:ilvl w:val="0"/>
+          <w:numId w:val="9"/>
+        </w:numPr>
+      </w:pPr>
+      <w:r>
+        <w:t xml:space="preserve">When choose an item of data which will parse, </w:t>
+      </w:r>
+      <w:r>
+        <w:t>show a popup with item detail follow cursor</w:t>
+      </w:r>
+      <w:r>
+        <w:t>.</w:t>
+      </w:r>
+    </w:p>
+    <w:p>
+      <w:pPr>
+        <w:pStyle w:val="ListParagraph"/>
+        <w:numPr>
+          <w:ilvl w:val="0"/>
+          <w:numId w:val="9"/>
+        </w:numPr>
+      </w:pPr>
+      <w:r>
+        <w:t>Collapses</w:t>
+      </w:r>
+      <w:r>
+        <w:t xml:space="preserve"> the frame </w:t>
+      </w:r>
+      <w:r>
+        <w:t>which review website prepares to parse data.</w:t>
+      </w:r>
+    </w:p>
+    <w:p>
+      <w:pPr>
+        <w:pStyle w:val="ListParagraph"/>
+        <w:numPr>
+          <w:ilvl w:val="0"/>
+          <w:numId w:val="9"/>
+        </w:numPr>
+      </w:pPr>
+      <w:r>
+        <w:t>Make operation easily and clearly with step-by-step.</w:t>
+      </w:r>
+    </w:p>
+    <w:p>
+      <w:pPr>
+        <w:pStyle w:val="ListParagraph"/>
+        <w:numPr>
+          <w:ilvl w:val="0"/>
+          <w:numId w:val="9"/>
+        </w:numPr>
+      </w:pPr>
+      <w:r>
+        <w:t>Calculate time to parse.</w:t>
+      </w:r>
+    </w:p>
+    <w:p>
+      <w:pPr>
+        <w:pStyle w:val="ListParagraph"/>
+        <w:numPr>
+          <w:ilvl w:val="0"/>
+          <w:numId w:val="8"/>
+        </w:numPr>
+      </w:pPr>
+      <w:r>
+        <w:t>Review import excel</w:t>
+      </w:r>
+      <w:r>
+        <w:t xml:space="preserve"> file (Dung):</w:t>
       </w:r>
     </w:p>
     <w:p>
@@ -269,145 +372,11 @@
         <w:pStyle w:val="ListParagraph"/>
         <w:numPr>
           <w:ilvl w:val="1"/>
-          <w:numId w:val="1"/>
+          <w:numId w:val="8"/>
         </w:numPr>
       </w:pPr>
-      <w:proofErr w:type="spellStart"/>
-      <w:r>
-        <w:t>Triet</w:t>
-      </w:r>
-      <w:proofErr w:type="spellEnd"/>
-      <w:r>
-        <w:t>:</w:t>
-      </w:r>
-    </w:p>
-    <w:p>
-      <w:pPr>
-        <w:pStyle w:val="ListParagraph"/>
-        <w:numPr>
-          <w:ilvl w:val="2"/>
-          <w:numId w:val="1"/>
-        </w:numPr>
-      </w:pPr>
-      <w:proofErr w:type="spellStart"/>
-      <w:r>
-        <w:t>Phần</w:t>
-      </w:r>
-      <w:proofErr w:type="spellEnd"/>
-      <w:r>
-        <w:t xml:space="preserve"> parser, </w:t>
-      </w:r>
-      <w:proofErr w:type="spellStart"/>
-      <w:r>
-        <w:t>tạo</w:t>
-      </w:r>
-      <w:proofErr w:type="spellEnd"/>
-      <w:r>
-        <w:t xml:space="preserve"> pop-up </w:t>
-      </w:r>
-      <w:proofErr w:type="spellStart"/>
-      <w:r>
-        <w:t>làm</w:t>
-      </w:r>
-      <w:proofErr w:type="spellEnd"/>
-      <w:r>
-        <w:t xml:space="preserve"> step-by-step.</w:t>
-      </w:r>
-    </w:p>
-    <w:p>
-      <w:pPr>
-        <w:pStyle w:val="ListParagraph"/>
-        <w:numPr>
-          <w:ilvl w:val="2"/>
-          <w:numId w:val="1"/>
-        </w:numPr>
-      </w:pPr>
-      <w:proofErr w:type="spellStart"/>
-      <w:r>
-        <w:t>Hiện</w:t>
-      </w:r>
-      <w:proofErr w:type="spellEnd"/>
-      <w:r>
-        <w:t xml:space="preserve"> tool tips </w:t>
-      </w:r>
-      <w:proofErr w:type="spellStart"/>
-      <w:r>
-        <w:t>khi</w:t>
-      </w:r>
-      <w:proofErr w:type="spellEnd"/>
-      <w:r>
-        <w:t xml:space="preserve"> </w:t>
-      </w:r>
-      <w:proofErr w:type="spellStart"/>
-      <w:r>
-        <w:t>rê</w:t>
-      </w:r>
-      <w:proofErr w:type="spellEnd"/>
-      <w:r>
-        <w:t xml:space="preserve"> </w:t>
-      </w:r>
-      <w:proofErr w:type="spellStart"/>
-      <w:proofErr w:type="gramStart"/>
-      <w:r>
-        <w:t>chuột</w:t>
-      </w:r>
-      <w:proofErr w:type="spellEnd"/>
-      <w:r>
-        <w:t xml:space="preserve"> .</w:t>
-      </w:r>
-      <w:proofErr w:type="gramEnd"/>
-    </w:p>
-    <w:p>
-      <w:pPr>
-        <w:pStyle w:val="ListParagraph"/>
-        <w:numPr>
-          <w:ilvl w:val="2"/>
-          <w:numId w:val="1"/>
-        </w:numPr>
-      </w:pPr>
-      <w:r>
-        <w:t xml:space="preserve">Thu </w:t>
-      </w:r>
-      <w:proofErr w:type="spellStart"/>
-      <w:r>
-        <w:t>nhỏ</w:t>
-      </w:r>
-      <w:proofErr w:type="spellEnd"/>
-      <w:r>
-        <w:t xml:space="preserve"> frame web parse.</w:t>
-      </w:r>
-    </w:p>
-    <w:p>
-      <w:pPr>
-        <w:pStyle w:val="ListParagraph"/>
-        <w:numPr>
-          <w:ilvl w:val="2"/>
-          <w:numId w:val="1"/>
-        </w:numPr>
-      </w:pPr>
-      <w:proofErr w:type="spellStart"/>
-      <w:r>
-        <w:t>Sửa</w:t>
-      </w:r>
-      <w:proofErr w:type="spellEnd"/>
-      <w:r>
-        <w:t xml:space="preserve"> </w:t>
-      </w:r>
-      <w:proofErr w:type="spellStart"/>
-      <w:r>
-        <w:t>lại</w:t>
-      </w:r>
-      <w:proofErr w:type="spellEnd"/>
-      <w:r>
-        <w:t xml:space="preserve"> menu </w:t>
-      </w:r>
-      <w:proofErr w:type="spellStart"/>
-      <w:r>
-        <w:t>ngang</w:t>
-      </w:r>
-      <w:proofErr w:type="spellEnd"/>
-      <w:r>
-        <w:t>.</w:t>
+      <w:r>
+        <w:t>Prepare more records to test.</w:t>
       </w:r>
     </w:p>
     <w:p>
@@ -415,205 +384,11 @@
         <w:pStyle w:val="ListParagraph"/>
         <w:numPr>
           <w:ilvl w:val="1"/>
-          <w:numId w:val="1"/>
+          <w:numId w:val="8"/>
         </w:numPr>
       </w:pPr>
       <w:r>
-        <w:t>Dung:</w:t>
-      </w:r>
-    </w:p>
-    <w:p>
-      <w:pPr>
-        <w:pStyle w:val="ListParagraph"/>
-        <w:numPr>
-          <w:ilvl w:val="2"/>
-          <w:numId w:val="1"/>
-        </w:numPr>
-      </w:pPr>
-      <w:proofErr w:type="spellStart"/>
-      <w:r>
-        <w:t>Sửa</w:t>
-      </w:r>
-      <w:proofErr w:type="spellEnd"/>
-      <w:r>
-        <w:t xml:space="preserve"> </w:t>
-      </w:r>
-      <w:proofErr w:type="spellStart"/>
-      <w:r>
-        <w:t>lại</w:t>
-      </w:r>
-      <w:proofErr w:type="spellEnd"/>
-      <w:r>
-        <w:t xml:space="preserve"> template file excel (</w:t>
-      </w:r>
-      <w:proofErr w:type="spellStart"/>
-      <w:r>
-        <w:t>thêm</w:t>
-      </w:r>
-      <w:proofErr w:type="spellEnd"/>
-      <w:r>
-        <w:t xml:space="preserve"> STT, </w:t>
-      </w:r>
-      <w:proofErr w:type="spellStart"/>
-      <w:r>
-        <w:t>tiêu</w:t>
-      </w:r>
-      <w:proofErr w:type="spellEnd"/>
-      <w:r>
-        <w:t xml:space="preserve"> </w:t>
-      </w:r>
-      <w:proofErr w:type="spellStart"/>
-      <w:r>
-        <w:t>đề</w:t>
-      </w:r>
-      <w:proofErr w:type="spellEnd"/>
-      <w:r>
-        <w:t>).</w:t>
-      </w:r>
-    </w:p>
-    <w:p>
-      <w:pPr>
-        <w:pStyle w:val="ListParagraph"/>
-        <w:numPr>
-          <w:ilvl w:val="2"/>
-          <w:numId w:val="1"/>
-        </w:numPr>
-      </w:pPr>
-      <w:proofErr w:type="spellStart"/>
-      <w:r>
-        <w:t>Thêm</w:t>
-      </w:r>
-      <w:proofErr w:type="spellEnd"/>
-      <w:r>
-        <w:t xml:space="preserve"> </w:t>
-      </w:r>
-      <w:proofErr w:type="spellStart"/>
-      <w:r>
-        <w:t>dữ</w:t>
-      </w:r>
-      <w:proofErr w:type="spellEnd"/>
-      <w:r>
-        <w:t xml:space="preserve"> </w:t>
-      </w:r>
-      <w:proofErr w:type="spellStart"/>
-      <w:r>
-        <w:t>liệu</w:t>
-      </w:r>
-      <w:proofErr w:type="spellEnd"/>
-      <w:r>
-        <w:t xml:space="preserve"> </w:t>
-      </w:r>
-      <w:proofErr w:type="spellStart"/>
-      <w:r>
-        <w:t>vào</w:t>
-      </w:r>
-      <w:proofErr w:type="spellEnd"/>
-      <w:r>
-        <w:t xml:space="preserve"> file excel.</w:t>
-      </w:r>
-    </w:p>
-    <w:p>
-      <w:pPr>
-        <w:pStyle w:val="ListParagraph"/>
-        <w:numPr>
-          <w:ilvl w:val="2"/>
-          <w:numId w:val="1"/>
-        </w:numPr>
-      </w:pPr>
-      <w:r>
-        <w:t xml:space="preserve">Upload </w:t>
-      </w:r>
-      <w:proofErr w:type="spellStart"/>
-      <w:r>
-        <w:t>thành</w:t>
-      </w:r>
-      <w:proofErr w:type="spellEnd"/>
-      <w:r>
-        <w:t xml:space="preserve"> </w:t>
-      </w:r>
-      <w:proofErr w:type="spellStart"/>
-      <w:r>
-        <w:t>công</w:t>
-      </w:r>
-      <w:proofErr w:type="spellEnd"/>
-      <w:r>
-        <w:t xml:space="preserve"> </w:t>
-      </w:r>
-      <w:proofErr w:type="spellStart"/>
-      <w:r>
-        <w:t>phải</w:t>
-      </w:r>
-      <w:proofErr w:type="spellEnd"/>
-      <w:r>
-        <w:t xml:space="preserve"> </w:t>
-      </w:r>
-      <w:proofErr w:type="spellStart"/>
-      <w:r>
-        <w:t>có</w:t>
-      </w:r>
-      <w:proofErr w:type="spellEnd"/>
-      <w:r>
-        <w:t xml:space="preserve"> </w:t>
-      </w:r>
-      <w:proofErr w:type="spellStart"/>
-      <w:r>
-        <w:t>thông</w:t>
-      </w:r>
-      <w:proofErr w:type="spellEnd"/>
-      <w:r>
-        <w:t xml:space="preserve"> </w:t>
-      </w:r>
-      <w:proofErr w:type="spellStart"/>
-      <w:r>
-        <w:t>báo</w:t>
-      </w:r>
-      <w:proofErr w:type="spellEnd"/>
-      <w:r>
-        <w:t>.</w:t>
-      </w:r>
-    </w:p>
-    <w:p>
-      <w:pPr>
-        <w:pStyle w:val="ListParagraph"/>
-        <w:numPr>
-          <w:ilvl w:val="2"/>
-          <w:numId w:val="1"/>
-        </w:numPr>
-      </w:pPr>
-      <w:r>
-        <w:t xml:space="preserve">Upload </w:t>
-      </w:r>
-      <w:proofErr w:type="spellStart"/>
-      <w:r>
-        <w:t>lỗi</w:t>
-      </w:r>
-      <w:proofErr w:type="spellEnd"/>
-      <w:r>
-        <w:t xml:space="preserve"> </w:t>
-      </w:r>
-      <w:proofErr w:type="spellStart"/>
-      <w:r>
-        <w:t>phải</w:t>
-      </w:r>
-      <w:proofErr w:type="spellEnd"/>
-      <w:r>
-        <w:t xml:space="preserve"> </w:t>
-      </w:r>
-      <w:proofErr w:type="spellStart"/>
-      <w:r>
-        <w:t>hiện</w:t>
-      </w:r>
-      <w:proofErr w:type="spellEnd"/>
-      <w:r>
-        <w:t xml:space="preserve"> </w:t>
-      </w:r>
-      <w:proofErr w:type="spellStart"/>
-      <w:r>
-        <w:t>lỗi</w:t>
-      </w:r>
-      <w:proofErr w:type="spellEnd"/>
-      <w:r>
-        <w:t>.</w:t>
+        <w:t>Standard template of excel file.</w:t>
       </w:r>
     </w:p>
     <w:p>
@@ -621,24 +396,170 @@
         <w:pStyle w:val="ListParagraph"/>
         <w:numPr>
           <w:ilvl w:val="1"/>
-          <w:numId w:val="1"/>
+          <w:numId w:val="8"/>
         </w:numPr>
       </w:pPr>
       <w:r>
-        <w:t>Hoang:</w:t>
+        <w:t xml:space="preserve">Should show a message after import with more </w:t>
+      </w:r>
+      <w:r>
+        <w:t>clearly information such as: “</w:t>
+      </w:r>
+      <w:proofErr w:type="spellStart"/>
+      <w:r>
+        <w:t>Đã</w:t>
+      </w:r>
+      <w:proofErr w:type="spellEnd"/>
+      <w:r>
+        <w:t xml:space="preserve"> import </w:t>
+      </w:r>
+      <w:proofErr w:type="spellStart"/>
+      <w:r>
+        <w:t>thành</w:t>
+      </w:r>
+      <w:proofErr w:type="spellEnd"/>
+      <w:r>
+        <w:t xml:space="preserve"> </w:t>
+      </w:r>
+      <w:proofErr w:type="spellStart"/>
+      <w:r>
+        <w:t>công</w:t>
+      </w:r>
+      <w:proofErr w:type="spellEnd"/>
+      <w:r>
+        <w:t xml:space="preserve"> xx </w:t>
+      </w:r>
+      <w:proofErr w:type="spellStart"/>
+      <w:r>
+        <w:t>sản</w:t>
+      </w:r>
+      <w:proofErr w:type="spellEnd"/>
+      <w:r>
+        <w:t xml:space="preserve"> </w:t>
+      </w:r>
+      <w:proofErr w:type="spellStart"/>
+      <w:r>
+        <w:t>phẩm</w:t>
+      </w:r>
+      <w:proofErr w:type="spellEnd"/>
+      <w:r>
+        <w:t xml:space="preserve"> / </w:t>
+      </w:r>
+      <w:proofErr w:type="spellStart"/>
+      <w:r>
+        <w:t>tổng</w:t>
+      </w:r>
+      <w:proofErr w:type="spellEnd"/>
+      <w:r>
+        <w:t xml:space="preserve"> </w:t>
+      </w:r>
+      <w:proofErr w:type="spellStart"/>
+      <w:r>
+        <w:t>sản</w:t>
+      </w:r>
+      <w:proofErr w:type="spellEnd"/>
+      <w:r>
+        <w:t xml:space="preserve"> </w:t>
+      </w:r>
+      <w:proofErr w:type="spellStart"/>
+      <w:r>
+        <w:t>phẩm</w:t>
+      </w:r>
+      <w:proofErr w:type="spellEnd"/>
+      <w:r>
+        <w:t xml:space="preserve"> </w:t>
+      </w:r>
+      <w:proofErr w:type="spellStart"/>
+      <w:r>
+        <w:t>và</w:t>
+      </w:r>
+      <w:proofErr w:type="spellEnd"/>
+      <w:r>
+        <w:t xml:space="preserve"> </w:t>
+      </w:r>
+      <w:proofErr w:type="spellStart"/>
+      <w:r>
+        <w:t>cập</w:t>
+      </w:r>
+      <w:proofErr w:type="spellEnd"/>
+      <w:r>
+        <w:t xml:space="preserve"> </w:t>
+      </w:r>
+      <w:proofErr w:type="spellStart"/>
+      <w:r>
+        <w:t>nhật</w:t>
+      </w:r>
+      <w:proofErr w:type="spellEnd"/>
+      <w:r>
+        <w:t xml:space="preserve"> xx </w:t>
+      </w:r>
+      <w:proofErr w:type="spellStart"/>
+      <w:r>
+        <w:t>sản</w:t>
+      </w:r>
+      <w:proofErr w:type="spellEnd"/>
+      <w:r>
+        <w:t xml:space="preserve"> </w:t>
+      </w:r>
+      <w:proofErr w:type="spellStart"/>
+      <w:r>
+        <w:t>phẩm</w:t>
+      </w:r>
+      <w:proofErr w:type="spellEnd"/>
+      <w:r>
+        <w:t>…”</w:t>
       </w:r>
     </w:p>
     <w:p>
       <w:pPr>
         <w:pStyle w:val="ListParagraph"/>
         <w:numPr>
-          <w:ilvl w:val="2"/>
-          <w:numId w:val="1"/>
+          <w:ilvl w:val="1"/>
+          <w:numId w:val="8"/>
         </w:numPr>
       </w:pPr>
+      <w:r>
+        <w:t>Show details of import process list all error if process get fail and stop immediately when process get more than 5 errors.</w:t>
+      </w:r>
+    </w:p>
+    <w:p>
+      <w:pPr>
+        <w:pStyle w:val="ListParagraph"/>
+        <w:numPr>
+          <w:ilvl w:val="1"/>
+          <w:numId w:val="8"/>
+        </w:numPr>
+      </w:pPr>
+      <w:r>
+        <w:t>Validate data, fix all bug.</w:t>
+      </w:r>
+    </w:p>
+    <w:p>
+      <w:pPr>
+        <w:pStyle w:val="ListParagraph"/>
+        <w:numPr>
+          <w:ilvl w:val="0"/>
+          <w:numId w:val="8"/>
+        </w:numPr>
+      </w:pPr>
+      <w:r>
+        <w:t>Review add to cart function (Hoang):</w:t>
+      </w:r>
+    </w:p>
+    <w:p>
+      <w:pPr>
+        <w:pStyle w:val="ListParagraph"/>
+        <w:numPr>
+          <w:ilvl w:val="1"/>
+          <w:numId w:val="8"/>
+        </w:numPr>
+      </w:pPr>
+      <w:r>
+        <w:t>Remove “</w:t>
+      </w:r>
       <w:proofErr w:type="spellStart"/>
       <w:r>
-        <w:t>Bỏ</w:t>
+        <w:t>Cập</w:t>
       </w:r>
       <w:proofErr w:type="spellEnd"/>
       <w:r>
@@ -646,59 +567,11 @@
       </w:r>
       <w:proofErr w:type="spellStart"/>
       <w:r>
-        <w:t>nút</w:t>
+        <w:t>nhật</w:t>
       </w:r>
       <w:proofErr w:type="spellEnd"/>
       <w:r>
-        <w:t xml:space="preserve"> </w:t>
-      </w:r>
-      <w:proofErr w:type="spellStart"/>
-      <w:r>
-        <w:t>cập</w:t>
-      </w:r>
-      <w:proofErr w:type="spellEnd"/>
-      <w:r>
-        <w:t xml:space="preserve"> </w:t>
-      </w:r>
-      <w:proofErr w:type="spellStart"/>
-      <w:r>
-        <w:t>nhật</w:t>
-      </w:r>
-      <w:proofErr w:type="spellEnd"/>
-      <w:r>
-        <w:t xml:space="preserve"> </w:t>
-      </w:r>
-      <w:proofErr w:type="spellStart"/>
-      <w:r>
-        <w:t>trong</w:t>
-      </w:r>
-      <w:proofErr w:type="spellEnd"/>
-      <w:r>
-        <w:t xml:space="preserve"> </w:t>
-      </w:r>
-      <w:proofErr w:type="spellStart"/>
-      <w:r>
-        <w:t>phần</w:t>
-      </w:r>
-      <w:proofErr w:type="spellEnd"/>
-      <w:r>
-        <w:t xml:space="preserve"> </w:t>
-      </w:r>
-      <w:proofErr w:type="spellStart"/>
-      <w:r>
-        <w:t>giỏ</w:t>
-      </w:r>
-      <w:proofErr w:type="spellEnd"/>
-      <w:r>
-        <w:t xml:space="preserve"> </w:t>
-      </w:r>
-      <w:proofErr w:type="spellStart"/>
-      <w:r>
-        <w:t>hàng</w:t>
-      </w:r>
-      <w:proofErr w:type="spellEnd"/>
-      <w:r>
-        <w:t>.</w:t>
+        <w:t>” button.</w:t>
       </w:r>
     </w:p>
     <w:p>
@@ -718,19 +591,13 @@
         <w:t>eeting</w:t>
       </w:r>
       <w:r>
-        <w:t xml:space="preserve"> (</w:t>
-      </w:r>
-      <w:r>
-        <w:t>Friday</w:t>
+        <w:t xml:space="preserve"> (Tuesday</w:t>
       </w:r>
       <w:r>
         <w:t xml:space="preserve">, </w:t>
       </w:r>
       <w:r>
-        <w:t>February 1</w:t>
-      </w:r>
-      <w:r>
-        <w:t>4</w:t>
+        <w:t>February 14</w:t>
       </w:r>
       <w:r>
         <w:rPr>
@@ -749,79 +616,12 @@
       <w:pPr>
         <w:pStyle w:val="ListParagraph"/>
         <w:numPr>
-          <w:ilvl w:val="0"/>
-          <w:numId w:val="2"/>
+          <w:ilvl w:val="1"/>
+          <w:numId w:val="8"/>
         </w:numPr>
       </w:pPr>
-      <w:proofErr w:type="spellStart"/>
-      <w:r>
-        <w:t>Triet</w:t>
-      </w:r>
-      <w:proofErr w:type="spellEnd"/>
-      <w:r>
-        <w:t xml:space="preserve">: </w:t>
-      </w:r>
-      <w:r>
-        <w:t>fix interface</w:t>
-      </w:r>
-      <w:r>
-        <w:t>.</w:t>
-      </w:r>
-    </w:p>
-    <w:p>
-      <w:pPr>
-        <w:pStyle w:val="ListParagraph"/>
-        <w:numPr>
-          <w:ilvl w:val="0"/>
-          <w:numId w:val="2"/>
-        </w:numPr>
-      </w:pPr>
-      <w:r>
-        <w:t>Viet: can use search function on mobile.</w:t>
-      </w:r>
-    </w:p>
-    <w:p>
-      <w:pPr>
-        <w:pStyle w:val="ListParagraph"/>
-        <w:numPr>
-          <w:ilvl w:val="0"/>
-          <w:numId w:val="2"/>
-        </w:numPr>
-      </w:pPr>
-      <w:r>
-        <w:t>Hoang: user can save</w:t>
-      </w:r>
-      <w:r>
-        <w:t xml:space="preserve"> and view</w:t>
-      </w:r>
-      <w:r>
-        <w:t xml:space="preserve"> history.</w:t>
-      </w:r>
-    </w:p>
-    <w:p>
-      <w:pPr>
-        <w:pStyle w:val="ListParagraph"/>
-        <w:numPr>
-          <w:ilvl w:val="0"/>
-          <w:numId w:val="2"/>
-        </w:numPr>
-      </w:pPr>
-      <w:r>
-        <w:t xml:space="preserve">Dung: </w:t>
-      </w:r>
-      <w:bookmarkStart w:id="0" w:name="_GoBack"/>
-      <w:bookmarkEnd w:id="0"/>
-      <w:r>
-        <w:t>“</w:t>
-      </w:r>
-      <w:r>
-        <w:t>import excel</w:t>
-      </w:r>
-      <w:r>
-        <w:t>”</w:t>
-      </w:r>
-      <w:r>
-        <w:t xml:space="preserve"> function can be used.</w:t>
+      <w:r>
+        <w:t>Continue review all part.</w:t>
       </w:r>
     </w:p>
     <w:p>
@@ -840,15 +640,7 @@
         <w:t xml:space="preserve"> </w:t>
       </w:r>
       <w:r>
-        <w:t xml:space="preserve">Dang </w:t>
-      </w:r>
-      <w:proofErr w:type="spellStart"/>
-      <w:r>
-        <w:t>Huu</w:t>
-      </w:r>
-      <w:proofErr w:type="spellEnd"/>
-      <w:r>
-        <w:t xml:space="preserve"> Hoang</w:t>
+        <w:t>Huynh Thanh Viet</w:t>
       </w:r>
     </w:p>
     <w:p>
@@ -864,28 +656,15 @@
         <w:t>Reviewer:</w:t>
       </w:r>
       <w:r>
-        <w:t xml:space="preserve"> Doan Ho </w:t>
+        <w:t xml:space="preserve"> Doan Ho Anh </w:t>
       </w:r>
       <w:proofErr w:type="spellStart"/>
       <w:r>
-        <w:t>Anh</w:t>
-      </w:r>
+        <w:t>Triet</w:t>
+      </w:r>
+      <w:bookmarkStart w:id="0" w:name="_GoBack"/>
+      <w:bookmarkEnd w:id="0"/>
       <w:proofErr w:type="spellEnd"/>
-      <w:r>
-        <w:t xml:space="preserve"> </w:t>
-      </w:r>
-      <w:proofErr w:type="spellStart"/>
-      <w:r>
-        <w:t>Triet</w:t>
-      </w:r>
-      <w:proofErr w:type="spellEnd"/>
-    </w:p>
-    <w:p>
-      <w:pPr>
-        <w:tabs>
-          <w:tab w:val="left" w:pos="7020"/>
-        </w:tabs>
-      </w:pPr>
     </w:p>
     <w:sectPr>
       <w:pgSz w:w="12240" w:h="15840"/>
@@ -900,92 +679,6 @@
 <file path=word/numbering.xml><?xml version="1.0" encoding="utf-8"?>
 <w:numbering xmlns:wpc="http://schemas.microsoft.com/office/word/2010/wordprocessingCanvas" xmlns:mc="http://schemas.openxmlformats.org/markup-compatibility/2006" xmlns:o="urn:schemas-microsoft-com:office:office" xmlns:r="http://schemas.openxmlformats.org/officeDocument/2006/relationships" xmlns:m="http://schemas.openxmlformats.org/officeDocument/2006/math" xmlns:v="urn:schemas-microsoft-com:vml" xmlns:wp14="http://schemas.microsoft.com/office/word/2010/wordprocessingDrawing" xmlns:wp="http://schemas.openxmlformats.org/drawingml/2006/wordprocessingDrawing" xmlns:w10="urn:schemas-microsoft-com:office:word" xmlns:w="http://schemas.openxmlformats.org/wordprocessingml/2006/main" xmlns:w14="http://schemas.microsoft.com/office/word/2010/wordml" xmlns:wpg="http://schemas.microsoft.com/office/word/2010/wordprocessingGroup" xmlns:wpi="http://schemas.microsoft.com/office/word/2010/wordprocessingInk" xmlns:wne="http://schemas.microsoft.com/office/word/2006/wordml" xmlns:wps="http://schemas.microsoft.com/office/word/2010/wordprocessingShape" mc:Ignorable="w14 wp14">
   <w:abstractNum w:abstractNumId="0">
-    <w:nsid w:val="015304DA"/>
-    <w:multiLevelType w:val="hybridMultilevel"/>
-    <w:tmpl w:val="8EB061A8"/>
-    <w:lvl w:ilvl="0" w:tplc="0409000F">
-      <w:start w:val="1"/>
-      <w:numFmt w:val="decimal"/>
-      <w:lvlText w:val="%1."/>
-      <w:lvlJc w:val="left"/>
-      <w:pPr>
-        <w:ind w:left="720" w:hanging="360"/>
-      </w:pPr>
-    </w:lvl>
-    <w:lvl w:ilvl="1" w:tplc="04090019" w:tentative="1">
-      <w:start w:val="1"/>
-      <w:numFmt w:val="lowerLetter"/>
-      <w:lvlText w:val="%2."/>
-      <w:lvlJc w:val="left"/>
-      <w:pPr>
-        <w:ind w:left="1440" w:hanging="360"/>
-      </w:pPr>
-    </w:lvl>
-    <w:lvl w:ilvl="2" w:tplc="0409001B" w:tentative="1">
-      <w:start w:val="1"/>
-      <w:numFmt w:val="lowerRoman"/>
-      <w:lvlText w:val="%3."/>
-      <w:lvlJc w:val="right"/>
-      <w:pPr>
-        <w:ind w:left="2160" w:hanging="180"/>
-      </w:pPr>
-    </w:lvl>
-    <w:lvl w:ilvl="3" w:tplc="0409000F" w:tentative="1">
-      <w:start w:val="1"/>
-      <w:numFmt w:val="decimal"/>
-      <w:lvlText w:val="%4."/>
-      <w:lvlJc w:val="left"/>
-      <w:pPr>
-        <w:ind w:left="2880" w:hanging="360"/>
-      </w:pPr>
-    </w:lvl>
-    <w:lvl w:ilvl="4" w:tplc="04090019" w:tentative="1">
-      <w:start w:val="1"/>
-      <w:numFmt w:val="lowerLetter"/>
-      <w:lvlText w:val="%5."/>
-      <w:lvlJc w:val="left"/>
-      <w:pPr>
-        <w:ind w:left="3600" w:hanging="360"/>
-      </w:pPr>
-    </w:lvl>
-    <w:lvl w:ilvl="5" w:tplc="0409001B" w:tentative="1">
-      <w:start w:val="1"/>
-      <w:numFmt w:val="lowerRoman"/>
-      <w:lvlText w:val="%6."/>
-      <w:lvlJc w:val="right"/>
-      <w:pPr>
-        <w:ind w:left="4320" w:hanging="180"/>
-      </w:pPr>
-    </w:lvl>
-    <w:lvl w:ilvl="6" w:tplc="0409000F" w:tentative="1">
-      <w:start w:val="1"/>
-      <w:numFmt w:val="decimal"/>
-      <w:lvlText w:val="%7."/>
-      <w:lvlJc w:val="left"/>
-      <w:pPr>
-        <w:ind w:left="5040" w:hanging="360"/>
-      </w:pPr>
-    </w:lvl>
-    <w:lvl w:ilvl="7" w:tplc="04090019" w:tentative="1">
-      <w:start w:val="1"/>
-      <w:numFmt w:val="lowerLetter"/>
-      <w:lvlText w:val="%8."/>
-      <w:lvlJc w:val="left"/>
-      <w:pPr>
-        <w:ind w:left="5760" w:hanging="360"/>
-      </w:pPr>
-    </w:lvl>
-    <w:lvl w:ilvl="8" w:tplc="0409001B" w:tentative="1">
-      <w:start w:val="1"/>
-      <w:numFmt w:val="lowerRoman"/>
-      <w:lvlText w:val="%9."/>
-      <w:lvlJc w:val="right"/>
-      <w:pPr>
-        <w:ind w:left="6480" w:hanging="180"/>
-      </w:pPr>
-    </w:lvl>
-  </w:abstractNum>
-  <w:abstractNum w:abstractNumId="1">
     <w:nsid w:val="05DE4012"/>
     <w:multiLevelType w:val="hybridMultilevel"/>
     <w:tmpl w:val="D2660D86"/>
@@ -1080,7 +773,7 @@
       </w:pPr>
     </w:lvl>
   </w:abstractNum>
-  <w:abstractNum w:abstractNumId="2">
+  <w:abstractNum w:abstractNumId="1">
     <w:nsid w:val="0B487616"/>
     <w:multiLevelType w:val="hybridMultilevel"/>
     <w:tmpl w:val="51E2B306"/>
@@ -1193,7 +886,7 @@
       </w:rPr>
     </w:lvl>
   </w:abstractNum>
-  <w:abstractNum w:abstractNumId="3">
+  <w:abstractNum w:abstractNumId="2">
     <w:nsid w:val="0C235558"/>
     <w:multiLevelType w:val="hybridMultilevel"/>
     <w:tmpl w:val="D1DED526"/>
@@ -1306,7 +999,7 @@
       </w:rPr>
     </w:lvl>
   </w:abstractNum>
-  <w:abstractNum w:abstractNumId="4">
+  <w:abstractNum w:abstractNumId="3">
     <w:nsid w:val="145360BD"/>
     <w:multiLevelType w:val="hybridMultilevel"/>
     <w:tmpl w:val="76ECD05C"/>
@@ -1395,120 +1088,390 @@
       </w:pPr>
     </w:lvl>
   </w:abstractNum>
+  <w:abstractNum w:abstractNumId="4">
+    <w:nsid w:val="6ED64915"/>
+    <w:multiLevelType w:val="hybridMultilevel"/>
+    <w:tmpl w:val="74068A4E"/>
+    <w:lvl w:ilvl="0" w:tplc="8228CCC6">
+      <w:start w:val="1"/>
+      <w:numFmt w:val="upperRoman"/>
+      <w:lvlText w:val="%1."/>
+      <w:lvlJc w:val="left"/>
+      <w:pPr>
+        <w:ind w:left="1080" w:hanging="720"/>
+      </w:pPr>
+      <w:rPr>
+        <w:rFonts w:hint="default"/>
+      </w:rPr>
+    </w:lvl>
+    <w:lvl w:ilvl="1" w:tplc="04090019" w:tentative="1">
+      <w:start w:val="1"/>
+      <w:numFmt w:val="lowerLetter"/>
+      <w:lvlText w:val="%2."/>
+      <w:lvlJc w:val="left"/>
+      <w:pPr>
+        <w:ind w:left="1440" w:hanging="360"/>
+      </w:pPr>
+    </w:lvl>
+    <w:lvl w:ilvl="2" w:tplc="0409001B" w:tentative="1">
+      <w:start w:val="1"/>
+      <w:numFmt w:val="lowerRoman"/>
+      <w:lvlText w:val="%3."/>
+      <w:lvlJc w:val="right"/>
+      <w:pPr>
+        <w:ind w:left="2160" w:hanging="180"/>
+      </w:pPr>
+    </w:lvl>
+    <w:lvl w:ilvl="3" w:tplc="0409000F" w:tentative="1">
+      <w:start w:val="1"/>
+      <w:numFmt w:val="decimal"/>
+      <w:lvlText w:val="%4."/>
+      <w:lvlJc w:val="left"/>
+      <w:pPr>
+        <w:ind w:left="2880" w:hanging="360"/>
+      </w:pPr>
+    </w:lvl>
+    <w:lvl w:ilvl="4" w:tplc="04090019" w:tentative="1">
+      <w:start w:val="1"/>
+      <w:numFmt w:val="lowerLetter"/>
+      <w:lvlText w:val="%5."/>
+      <w:lvlJc w:val="left"/>
+      <w:pPr>
+        <w:ind w:left="3600" w:hanging="360"/>
+      </w:pPr>
+    </w:lvl>
+    <w:lvl w:ilvl="5" w:tplc="0409001B" w:tentative="1">
+      <w:start w:val="1"/>
+      <w:numFmt w:val="lowerRoman"/>
+      <w:lvlText w:val="%6."/>
+      <w:lvlJc w:val="right"/>
+      <w:pPr>
+        <w:ind w:left="4320" w:hanging="180"/>
+      </w:pPr>
+    </w:lvl>
+    <w:lvl w:ilvl="6" w:tplc="0409000F" w:tentative="1">
+      <w:start w:val="1"/>
+      <w:numFmt w:val="decimal"/>
+      <w:lvlText w:val="%7."/>
+      <w:lvlJc w:val="left"/>
+      <w:pPr>
+        <w:ind w:left="5040" w:hanging="360"/>
+      </w:pPr>
+    </w:lvl>
+    <w:lvl w:ilvl="7" w:tplc="04090019" w:tentative="1">
+      <w:start w:val="1"/>
+      <w:numFmt w:val="lowerLetter"/>
+      <w:lvlText w:val="%8."/>
+      <w:lvlJc w:val="left"/>
+      <w:pPr>
+        <w:ind w:left="5760" w:hanging="360"/>
+      </w:pPr>
+    </w:lvl>
+    <w:lvl w:ilvl="8" w:tplc="0409001B" w:tentative="1">
+      <w:start w:val="1"/>
+      <w:numFmt w:val="lowerRoman"/>
+      <w:lvlText w:val="%9."/>
+      <w:lvlJc w:val="right"/>
+      <w:pPr>
+        <w:ind w:left="6480" w:hanging="180"/>
+      </w:pPr>
+    </w:lvl>
+  </w:abstractNum>
   <w:abstractNum w:abstractNumId="5">
-    <w:nsid w:val="64DE5D3B"/>
+    <w:nsid w:val="706A5DE3"/>
     <w:multiLevelType w:val="hybridMultilevel"/>
-    <w:tmpl w:val="CE9823A0"/>
-    <w:lvl w:ilvl="0" w:tplc="4AA29426">
-      <w:start w:val="1"/>
-      <w:numFmt w:val="bullet"/>
-      <w:lvlText w:val=""/>
-      <w:lvlJc w:val="left"/>
-      <w:pPr>
-        <w:ind w:left="720" w:hanging="360"/>
-      </w:pPr>
-      <w:rPr>
-        <w:rFonts w:ascii="Symbol" w:hAnsi="Symbol" w:hint="default"/>
-      </w:rPr>
-    </w:lvl>
-    <w:lvl w:ilvl="1" w:tplc="04090003">
-      <w:start w:val="1"/>
-      <w:numFmt w:val="bullet"/>
-      <w:lvlText w:val="o"/>
+    <w:tmpl w:val="F4BC8E98"/>
+    <w:lvl w:ilvl="0" w:tplc="D930BFC2">
+      <w:start w:val="1"/>
+      <w:numFmt w:val="upperRoman"/>
+      <w:lvlText w:val="%1-"/>
+      <w:lvlJc w:val="left"/>
+      <w:pPr>
+        <w:ind w:left="1080" w:hanging="720"/>
+      </w:pPr>
+      <w:rPr>
+        <w:rFonts w:hint="default"/>
+      </w:rPr>
+    </w:lvl>
+    <w:lvl w:ilvl="1" w:tplc="04090019" w:tentative="1">
+      <w:start w:val="1"/>
+      <w:numFmt w:val="lowerLetter"/>
+      <w:lvlText w:val="%2."/>
       <w:lvlJc w:val="left"/>
       <w:pPr>
         <w:ind w:left="1440" w:hanging="360"/>
       </w:pPr>
-      <w:rPr>
-        <w:rFonts w:ascii="Courier New" w:hAnsi="Courier New" w:cs="Courier New" w:hint="default"/>
-      </w:rPr>
-    </w:lvl>
-    <w:lvl w:ilvl="2" w:tplc="04090005" w:tentative="1">
-      <w:start w:val="1"/>
-      <w:numFmt w:val="bullet"/>
-      <w:lvlText w:val=""/>
-      <w:lvlJc w:val="left"/>
-      <w:pPr>
-        <w:ind w:left="2160" w:hanging="360"/>
-      </w:pPr>
-      <w:rPr>
-        <w:rFonts w:ascii="Wingdings" w:hAnsi="Wingdings" w:hint="default"/>
-      </w:rPr>
-    </w:lvl>
-    <w:lvl w:ilvl="3" w:tplc="04090001" w:tentative="1">
-      <w:start w:val="1"/>
-      <w:numFmt w:val="bullet"/>
-      <w:lvlText w:val=""/>
+    </w:lvl>
+    <w:lvl w:ilvl="2" w:tplc="0409001B" w:tentative="1">
+      <w:start w:val="1"/>
+      <w:numFmt w:val="lowerRoman"/>
+      <w:lvlText w:val="%3."/>
+      <w:lvlJc w:val="right"/>
+      <w:pPr>
+        <w:ind w:left="2160" w:hanging="180"/>
+      </w:pPr>
+    </w:lvl>
+    <w:lvl w:ilvl="3" w:tplc="0409000F" w:tentative="1">
+      <w:start w:val="1"/>
+      <w:numFmt w:val="decimal"/>
+      <w:lvlText w:val="%4."/>
       <w:lvlJc w:val="left"/>
       <w:pPr>
         <w:ind w:left="2880" w:hanging="360"/>
       </w:pPr>
-      <w:rPr>
-        <w:rFonts w:ascii="Symbol" w:hAnsi="Symbol" w:hint="default"/>
-      </w:rPr>
-    </w:lvl>
-    <w:lvl w:ilvl="4" w:tplc="04090003" w:tentative="1">
-      <w:start w:val="1"/>
-      <w:numFmt w:val="bullet"/>
-      <w:lvlText w:val="o"/>
+    </w:lvl>
+    <w:lvl w:ilvl="4" w:tplc="04090019" w:tentative="1">
+      <w:start w:val="1"/>
+      <w:numFmt w:val="lowerLetter"/>
+      <w:lvlText w:val="%5."/>
       <w:lvlJc w:val="left"/>
       <w:pPr>
         <w:ind w:left="3600" w:hanging="360"/>
       </w:pPr>
-      <w:rPr>
-        <w:rFonts w:ascii="Courier New" w:hAnsi="Courier New" w:cs="Courier New" w:hint="default"/>
-      </w:rPr>
-    </w:lvl>
-    <w:lvl w:ilvl="5" w:tplc="04090005" w:tentative="1">
-      <w:start w:val="1"/>
-      <w:numFmt w:val="bullet"/>
-      <w:lvlText w:val=""/>
-      <w:lvlJc w:val="left"/>
-      <w:pPr>
-        <w:ind w:left="4320" w:hanging="360"/>
-      </w:pPr>
-      <w:rPr>
-        <w:rFonts w:ascii="Wingdings" w:hAnsi="Wingdings" w:hint="default"/>
-      </w:rPr>
-    </w:lvl>
-    <w:lvl w:ilvl="6" w:tplc="04090001" w:tentative="1">
-      <w:start w:val="1"/>
-      <w:numFmt w:val="bullet"/>
-      <w:lvlText w:val=""/>
+    </w:lvl>
+    <w:lvl w:ilvl="5" w:tplc="0409001B" w:tentative="1">
+      <w:start w:val="1"/>
+      <w:numFmt w:val="lowerRoman"/>
+      <w:lvlText w:val="%6."/>
+      <w:lvlJc w:val="right"/>
+      <w:pPr>
+        <w:ind w:left="4320" w:hanging="180"/>
+      </w:pPr>
+    </w:lvl>
+    <w:lvl w:ilvl="6" w:tplc="0409000F" w:tentative="1">
+      <w:start w:val="1"/>
+      <w:numFmt w:val="decimal"/>
+      <w:lvlText w:val="%7."/>
       <w:lvlJc w:val="left"/>
       <w:pPr>
         <w:ind w:left="5040" w:hanging="360"/>
       </w:pPr>
-      <w:rPr>
-        <w:rFonts w:ascii="Symbol" w:hAnsi="Symbol" w:hint="default"/>
-      </w:rPr>
-    </w:lvl>
-    <w:lvl w:ilvl="7" w:tplc="04090003" w:tentative="1">
-      <w:start w:val="1"/>
-      <w:numFmt w:val="bullet"/>
-      <w:lvlText w:val="o"/>
+    </w:lvl>
+    <w:lvl w:ilvl="7" w:tplc="04090019" w:tentative="1">
+      <w:start w:val="1"/>
+      <w:numFmt w:val="lowerLetter"/>
+      <w:lvlText w:val="%8."/>
       <w:lvlJc w:val="left"/>
       <w:pPr>
         <w:ind w:left="5760" w:hanging="360"/>
       </w:pPr>
-      <w:rPr>
-        <w:rFonts w:ascii="Courier New" w:hAnsi="Courier New" w:cs="Courier New" w:hint="default"/>
-      </w:rPr>
-    </w:lvl>
-    <w:lvl w:ilvl="8" w:tplc="04090005" w:tentative="1">
-      <w:start w:val="1"/>
-      <w:numFmt w:val="bullet"/>
-      <w:lvlText w:val=""/>
-      <w:lvlJc w:val="left"/>
-      <w:pPr>
-        <w:ind w:left="6480" w:hanging="360"/>
-      </w:pPr>
-      <w:rPr>
-        <w:rFonts w:ascii="Wingdings" w:hAnsi="Wingdings" w:hint="default"/>
-      </w:rPr>
+    </w:lvl>
+    <w:lvl w:ilvl="8" w:tplc="0409001B" w:tentative="1">
+      <w:start w:val="1"/>
+      <w:numFmt w:val="lowerRoman"/>
+      <w:lvlText w:val="%9."/>
+      <w:lvlJc w:val="right"/>
+      <w:pPr>
+        <w:ind w:left="6480" w:hanging="180"/>
+      </w:pPr>
     </w:lvl>
   </w:abstractNum>
   <w:abstractNum w:abstractNumId="6">
+    <w:nsid w:val="778C0A5B"/>
+    <w:multiLevelType w:val="hybridMultilevel"/>
+    <w:tmpl w:val="FE301F3A"/>
+    <w:lvl w:ilvl="0" w:tplc="7F5E9F04">
+      <w:start w:val="1"/>
+      <w:numFmt w:val="bullet"/>
+      <w:lvlText w:val="-"/>
+      <w:lvlJc w:val="left"/>
+      <w:pPr>
+        <w:ind w:left="1440" w:hanging="360"/>
+      </w:pPr>
+      <w:rPr>
+        <w:rFonts w:ascii="Cambria" w:eastAsiaTheme="minorHAnsi" w:hAnsi="Cambria" w:cs="Cambria" w:hint="default"/>
+      </w:rPr>
+    </w:lvl>
+    <w:lvl w:ilvl="1" w:tplc="04090003" w:tentative="1">
+      <w:start w:val="1"/>
+      <w:numFmt w:val="bullet"/>
+      <w:lvlText w:val="o"/>
+      <w:lvlJc w:val="left"/>
+      <w:pPr>
+        <w:ind w:left="2160" w:hanging="360"/>
+      </w:pPr>
+      <w:rPr>
+        <w:rFonts w:ascii="Courier New" w:hAnsi="Courier New" w:cs="Courier New" w:hint="default"/>
+      </w:rPr>
+    </w:lvl>
+    <w:lvl w:ilvl="2" w:tplc="04090005" w:tentative="1">
+      <w:start w:val="1"/>
+      <w:numFmt w:val="bullet"/>
+      <w:lvlText w:val=""/>
+      <w:lvlJc w:val="left"/>
+      <w:pPr>
+        <w:ind w:left="2880" w:hanging="360"/>
+      </w:pPr>
+      <w:rPr>
+        <w:rFonts w:ascii="Wingdings" w:hAnsi="Wingdings" w:hint="default"/>
+      </w:rPr>
+    </w:lvl>
+    <w:lvl w:ilvl="3" w:tplc="04090001" w:tentative="1">
+      <w:start w:val="1"/>
+      <w:numFmt w:val="bullet"/>
+      <w:lvlText w:val=""/>
+      <w:lvlJc w:val="left"/>
+      <w:pPr>
+        <w:ind w:left="3600" w:hanging="360"/>
+      </w:pPr>
+      <w:rPr>
+        <w:rFonts w:ascii="Symbol" w:hAnsi="Symbol" w:hint="default"/>
+      </w:rPr>
+    </w:lvl>
+    <w:lvl w:ilvl="4" w:tplc="04090003" w:tentative="1">
+      <w:start w:val="1"/>
+      <w:numFmt w:val="bullet"/>
+      <w:lvlText w:val="o"/>
+      <w:lvlJc w:val="left"/>
+      <w:pPr>
+        <w:ind w:left="4320" w:hanging="360"/>
+      </w:pPr>
+      <w:rPr>
+        <w:rFonts w:ascii="Courier New" w:hAnsi="Courier New" w:cs="Courier New" w:hint="default"/>
+      </w:rPr>
+    </w:lvl>
+    <w:lvl w:ilvl="5" w:tplc="04090005" w:tentative="1">
+      <w:start w:val="1"/>
+      <w:numFmt w:val="bullet"/>
+      <w:lvlText w:val=""/>
+      <w:lvlJc w:val="left"/>
+      <w:pPr>
+        <w:ind w:left="5040" w:hanging="360"/>
+      </w:pPr>
+      <w:rPr>
+        <w:rFonts w:ascii="Wingdings" w:hAnsi="Wingdings" w:hint="default"/>
+      </w:rPr>
+    </w:lvl>
+    <w:lvl w:ilvl="6" w:tplc="04090001" w:tentative="1">
+      <w:start w:val="1"/>
+      <w:numFmt w:val="bullet"/>
+      <w:lvlText w:val=""/>
+      <w:lvlJc w:val="left"/>
+      <w:pPr>
+        <w:ind w:left="5760" w:hanging="360"/>
+      </w:pPr>
+      <w:rPr>
+        <w:rFonts w:ascii="Symbol" w:hAnsi="Symbol" w:hint="default"/>
+      </w:rPr>
+    </w:lvl>
+    <w:lvl w:ilvl="7" w:tplc="04090003" w:tentative="1">
+      <w:start w:val="1"/>
+      <w:numFmt w:val="bullet"/>
+      <w:lvlText w:val="o"/>
+      <w:lvlJc w:val="left"/>
+      <w:pPr>
+        <w:ind w:left="6480" w:hanging="360"/>
+      </w:pPr>
+      <w:rPr>
+        <w:rFonts w:ascii="Courier New" w:hAnsi="Courier New" w:cs="Courier New" w:hint="default"/>
+      </w:rPr>
+    </w:lvl>
+    <w:lvl w:ilvl="8" w:tplc="04090005" w:tentative="1">
+      <w:start w:val="1"/>
+      <w:numFmt w:val="bullet"/>
+      <w:lvlText w:val=""/>
+      <w:lvlJc w:val="left"/>
+      <w:pPr>
+        <w:ind w:left="7200" w:hanging="360"/>
+      </w:pPr>
+      <w:rPr>
+        <w:rFonts w:ascii="Wingdings" w:hAnsi="Wingdings" w:hint="default"/>
+      </w:rPr>
+    </w:lvl>
+  </w:abstractNum>
+  <w:abstractNum w:abstractNumId="7">
+    <w:nsid w:val="77BD6079"/>
+    <w:multiLevelType w:val="hybridMultilevel"/>
+    <w:tmpl w:val="D5BE6C76"/>
+    <w:lvl w:ilvl="0" w:tplc="0409000F">
+      <w:start w:val="1"/>
+      <w:numFmt w:val="decimal"/>
+      <w:lvlText w:val="%1."/>
+      <w:lvlJc w:val="left"/>
+      <w:pPr>
+        <w:ind w:left="720" w:hanging="360"/>
+      </w:pPr>
+      <w:rPr>
+        <w:rFonts w:hint="default"/>
+      </w:rPr>
+    </w:lvl>
+    <w:lvl w:ilvl="1" w:tplc="7F5E9F04">
+      <w:start w:val="1"/>
+      <w:numFmt w:val="bullet"/>
+      <w:lvlText w:val="-"/>
+      <w:lvlJc w:val="left"/>
+      <w:pPr>
+        <w:ind w:left="1440" w:hanging="360"/>
+      </w:pPr>
+      <w:rPr>
+        <w:rFonts w:ascii="Cambria" w:eastAsiaTheme="minorHAnsi" w:hAnsi="Cambria" w:cs="Cambria" w:hint="default"/>
+      </w:rPr>
+    </w:lvl>
+    <w:lvl w:ilvl="2" w:tplc="0409001B" w:tentative="1">
+      <w:start w:val="1"/>
+      <w:numFmt w:val="lowerRoman"/>
+      <w:lvlText w:val="%3."/>
+      <w:lvlJc w:val="right"/>
+      <w:pPr>
+        <w:ind w:left="2160" w:hanging="180"/>
+      </w:pPr>
+    </w:lvl>
+    <w:lvl w:ilvl="3" w:tplc="0409000F" w:tentative="1">
+      <w:start w:val="1"/>
+      <w:numFmt w:val="decimal"/>
+      <w:lvlText w:val="%4."/>
+      <w:lvlJc w:val="left"/>
+      <w:pPr>
+        <w:ind w:left="2880" w:hanging="360"/>
+      </w:pPr>
+    </w:lvl>
+    <w:lvl w:ilvl="4" w:tplc="04090019" w:tentative="1">
+      <w:start w:val="1"/>
+      <w:numFmt w:val="lowerLetter"/>
+      <w:lvlText w:val="%5."/>
+      <w:lvlJc w:val="left"/>
+      <w:pPr>
+        <w:ind w:left="3600" w:hanging="360"/>
+      </w:pPr>
+    </w:lvl>
+    <w:lvl w:ilvl="5" w:tplc="0409001B" w:tentative="1">
+      <w:start w:val="1"/>
+      <w:numFmt w:val="lowerRoman"/>
+      <w:lvlText w:val="%6."/>
+      <w:lvlJc w:val="right"/>
+      <w:pPr>
+        <w:ind w:left="4320" w:hanging="180"/>
+      </w:pPr>
+    </w:lvl>
+    <w:lvl w:ilvl="6" w:tplc="0409000F" w:tentative="1">
+      <w:start w:val="1"/>
+      <w:numFmt w:val="decimal"/>
+      <w:lvlText w:val="%7."/>
+      <w:lvlJc w:val="left"/>
+      <w:pPr>
+        <w:ind w:left="5040" w:hanging="360"/>
+      </w:pPr>
+    </w:lvl>
+    <w:lvl w:ilvl="7" w:tplc="04090019" w:tentative="1">
+      <w:start w:val="1"/>
+      <w:numFmt w:val="lowerLetter"/>
+      <w:lvlText w:val="%8."/>
+      <w:lvlJc w:val="left"/>
+      <w:pPr>
+        <w:ind w:left="5760" w:hanging="360"/>
+      </w:pPr>
+    </w:lvl>
+    <w:lvl w:ilvl="8" w:tplc="0409001B" w:tentative="1">
+      <w:start w:val="1"/>
+      <w:numFmt w:val="lowerRoman"/>
+      <w:lvlText w:val="%9."/>
+      <w:lvlJc w:val="right"/>
+      <w:pPr>
+        <w:ind w:left="6480" w:hanging="180"/>
+      </w:pPr>
+    </w:lvl>
+  </w:abstractNum>
+  <w:abstractNum w:abstractNumId="8">
     <w:nsid w:val="7B2162E3"/>
     <w:multiLevelType w:val="hybridMultilevel"/>
     <w:tmpl w:val="D6FAC1F0"/>
@@ -1536,7 +1499,7 @@
         <w:rFonts w:ascii="Cambria" w:eastAsiaTheme="minorHAnsi" w:hAnsi="Cambria" w:cs="Cambria" w:hint="default"/>
       </w:rPr>
     </w:lvl>
-    <w:lvl w:ilvl="2" w:tplc="04090005">
+    <w:lvl w:ilvl="2" w:tplc="04090005" w:tentative="1">
       <w:start w:val="1"/>
       <w:numFmt w:val="bullet"/>
       <w:lvlText w:val=""/>
@@ -1622,25 +1585,31 @@
     </w:lvl>
   </w:abstractNum>
   <w:num w:numId="1">
-    <w:abstractNumId w:val="6"/>
+    <w:abstractNumId w:val="8"/>
   </w:num>
   <w:num w:numId="2">
+    <w:abstractNumId w:val="3"/>
+  </w:num>
+  <w:num w:numId="3">
+    <w:abstractNumId w:val="0"/>
+  </w:num>
+  <w:num w:numId="4">
+    <w:abstractNumId w:val="2"/>
+  </w:num>
+  <w:num w:numId="5">
+    <w:abstractNumId w:val="1"/>
+  </w:num>
+  <w:num w:numId="6">
+    <w:abstractNumId w:val="5"/>
+  </w:num>
+  <w:num w:numId="7">
     <w:abstractNumId w:val="4"/>
   </w:num>
-  <w:num w:numId="3">
-    <w:abstractNumId w:val="1"/>
+  <w:num w:numId="8">
+    <w:abstractNumId w:val="7"/>
   </w:num>
-  <w:num w:numId="4">
-    <w:abstractNumId w:val="3"/>
-  </w:num>
-  <w:num w:numId="5">
-    <w:abstractNumId w:val="2"/>
-  </w:num>
-  <w:num w:numId="6">
-    <w:abstractNumId w:val="0"/>
-  </w:num>
-  <w:num w:numId="7">
-    <w:abstractNumId w:val="5"/>
+  <w:num w:numId="9">
+    <w:abstractNumId w:val="6"/>
   </w:num>
 </w:numbering>
 </file>

</xml_diff>

<commit_message>
- Add meeting minutes on February 14th. - Correct date in February 11st.
</commit_message>
<xml_diff>
--- a/ smart-buy/Meeting Minutes/Meeting_Minutes_11_02_2014.docx
+++ b/ smart-buy/Meeting Minutes/Meeting_Minutes_11_02_2014.docx
@@ -49,7 +49,13 @@
         <w:t>:</w:t>
       </w:r>
       <w:r>
-        <w:t xml:space="preserve"> Friday, February 11</w:t>
+        <w:t xml:space="preserve"> </w:t>
+      </w:r>
+      <w:r>
+        <w:t>Tuesday</w:t>
+      </w:r>
+      <w:r>
+        <w:t>, February 11</w:t>
       </w:r>
       <w:r>
         <w:rPr>
@@ -573,6 +579,8 @@
       <w:r>
         <w:t>” button.</w:t>
       </w:r>
+      <w:bookmarkStart w:id="0" w:name="_GoBack"/>
+      <w:bookmarkEnd w:id="0"/>
     </w:p>
     <w:p>
       <w:pPr>
@@ -591,7 +599,10 @@
         <w:t>eeting</w:t>
       </w:r>
       <w:r>
-        <w:t xml:space="preserve"> (Tuesday</w:t>
+        <w:t xml:space="preserve"> (</w:t>
+      </w:r>
+      <w:r>
+        <w:t>Friday</w:t>
       </w:r>
       <w:r>
         <w:t xml:space="preserve">, </w:t>
@@ -662,8 +673,6 @@
       <w:r>
         <w:t>Triet</w:t>
       </w:r>
-      <w:bookmarkStart w:id="0" w:name="_GoBack"/>
-      <w:bookmarkEnd w:id="0"/>
       <w:proofErr w:type="spellEnd"/>
     </w:p>
     <w:sectPr>

</xml_diff>